<commit_message>
some changes in doc
</commit_message>
<xml_diff>
--- a/code/Migration/Migration.docx
+++ b/code/Migration/Migration.docx
@@ -3195,7 +3195,14 @@
           <w:b/>
           <w:bCs/>
         </w:rPr>
-        <w:t>application.json</w:t>
+        <w:t>appsettings</w:t>
+      </w:r>
+      <w:r>
+        <w:rPr>
+          <w:b/>
+          <w:bCs/>
+        </w:rPr>
+        <w:t>.json</w:t>
       </w:r>
       <w:proofErr w:type="spellEnd"/>
       <w:r>
@@ -24287,24 +24294,26 @@
         <w:t>should just create interface</w:t>
       </w:r>
       <w:r>
-        <w:t xml:space="preserve"> </w:t>
-      </w:r>
-      <w:r>
-        <w:t>“</w:t>
+        <w:t xml:space="preserve"> “</w:t>
       </w:r>
       <w:proofErr w:type="spellStart"/>
       <w:r>
-        <w:t>I</w:t>
-      </w:r>
+        <w:t>IBLProductHandler</w:t>
+      </w:r>
+      <w:proofErr w:type="spellEnd"/>
+      <w:r>
+        <w:t xml:space="preserve">” </w:t>
+      </w:r>
+      <w:r>
+        <w:t xml:space="preserve"> based on “</w:t>
+      </w:r>
+      <w:proofErr w:type="spellStart"/>
       <w:r>
         <w:t>BLProductHandler</w:t>
       </w:r>
       <w:proofErr w:type="spellEnd"/>
       <w:r>
-        <w:t xml:space="preserve">” </w:t>
-      </w:r>
-      <w:r>
-        <w:t xml:space="preserve"> based on “</w:t>
+        <w:t>” and that interface inherit in “</w:t>
       </w:r>
       <w:proofErr w:type="spellStart"/>
       <w:r>
@@ -24312,21 +24321,7 @@
       </w:r>
       <w:proofErr w:type="spellEnd"/>
       <w:r>
-        <w:t xml:space="preserve">” and that interface inherit in </w:t>
-      </w:r>
-      <w:r>
-        <w:t>“</w:t>
-      </w:r>
-      <w:proofErr w:type="spellStart"/>
-      <w:r>
-        <w:t>BLProductHandler</w:t>
-      </w:r>
-      <w:proofErr w:type="spellEnd"/>
-      <w:r>
-        <w:t>”</w:t>
-      </w:r>
-      <w:r>
-        <w:t xml:space="preserve"> which is already implemented.</w:t>
+        <w:t>” which is already implemented.</w:t>
       </w:r>
     </w:p>
     <w:p>
@@ -24818,10 +24813,7 @@
       </w:r>
       <w:proofErr w:type="spellStart"/>
       <w:r>
-        <w:t>I</w:t>
-      </w:r>
-      <w:r>
-        <w:t>DALProductContext</w:t>
+        <w:t>IDALProductContext</w:t>
       </w:r>
       <w:proofErr w:type="spellEnd"/>
       <w:r>
@@ -28786,10 +28778,7 @@
         </w:numPr>
       </w:pPr>
       <w:r>
-        <w:t xml:space="preserve">Now we migrate </w:t>
-      </w:r>
-      <w:r>
-        <w:t>Controllers, now we just use dependency injection</w:t>
+        <w:t>Now we migrate Controllers, now we just use dependency injection</w:t>
       </w:r>
       <w:r>
         <w:t xml:space="preserve"> of “</w:t>

</xml_diff>